<commit_message>
updating paper for ampps
</commit_message>
<xml_diff>
--- a/paper info/CL AMPPS.docx
+++ b/paper info/CL AMPPS.docx
@@ -5,14 +5,39 @@
     <w:p>
       <w:pPr>
         <w:jc w:val="center"/>
-      </w:pPr>
-    </w:p>
-    <w:p>
-      <w:r>
-        <w:t>May 28, 2019</w:t>
-      </w:r>
-    </w:p>
-    <w:p/>
+        <w:rPr>
+          <w:rFonts w:ascii="Times New Roman" w:hAnsi="Times New Roman"/>
+        </w:rPr>
+      </w:pPr>
+    </w:p>
+    <w:p>
+      <w:pPr>
+        <w:rPr>
+          <w:rFonts w:ascii="Times New Roman" w:hAnsi="Times New Roman"/>
+        </w:rPr>
+      </w:pPr>
+      <w:r>
+        <w:rPr>
+          <w:rFonts w:ascii="Times New Roman" w:hAnsi="Times New Roman"/>
+        </w:rPr>
+        <w:t>May 28, 20</w:t>
+      </w:r>
+      <w:bookmarkStart w:id="0" w:name="_GoBack"/>
+      <w:bookmarkEnd w:id="0"/>
+      <w:r>
+        <w:rPr>
+          <w:rFonts w:ascii="Times New Roman" w:hAnsi="Times New Roman"/>
+        </w:rPr>
+        <w:t>19</w:t>
+      </w:r>
+    </w:p>
+    <w:p>
+      <w:pPr>
+        <w:rPr>
+          <w:rFonts w:ascii="Times New Roman" w:hAnsi="Times New Roman"/>
+        </w:rPr>
+      </w:pPr>
+    </w:p>
     <w:p>
       <w:pPr>
         <w:rPr>
@@ -21,6 +46,9 @@
         </w:rPr>
       </w:pPr>
       <w:r>
+        <w:rPr>
+          <w:rFonts w:ascii="Times New Roman" w:hAnsi="Times New Roman"/>
+        </w:rPr>
         <w:t xml:space="preserve">Dear Dr. </w:t>
       </w:r>
       <w:r>
@@ -31,131 +59,260 @@
         <w:t>Simons</w:t>
       </w:r>
       <w:r>
+        <w:rPr>
+          <w:rFonts w:ascii="Times New Roman" w:hAnsi="Times New Roman"/>
+        </w:rPr>
         <w:t>:</w:t>
       </w:r>
     </w:p>
-    <w:p/>
-    <w:p>
-      <w:r>
+    <w:p>
+      <w:pPr>
+        <w:rPr>
+          <w:rFonts w:ascii="Times New Roman" w:hAnsi="Times New Roman"/>
+        </w:rPr>
+      </w:pPr>
+    </w:p>
+    <w:p>
+      <w:pPr>
+        <w:rPr>
+          <w:rFonts w:ascii="Times New Roman" w:hAnsi="Times New Roman"/>
+        </w:rPr>
+      </w:pPr>
+      <w:r>
+        <w:rPr>
+          <w:rFonts w:ascii="Times New Roman" w:hAnsi="Times New Roman"/>
+        </w:rPr>
         <w:t>I am writing to submit our tutorial manuscript, “</w:t>
       </w:r>
       <w:r>
+        <w:rPr>
+          <w:rFonts w:ascii="Times New Roman" w:hAnsi="Times New Roman"/>
+        </w:rPr>
         <w:t>Getting Started Creating Data Dictionaries: How to Create a Shareable Dataset</w:t>
       </w:r>
       <w:r>
+        <w:rPr>
+          <w:rFonts w:ascii="Times New Roman" w:hAnsi="Times New Roman"/>
+        </w:rPr>
         <w:t xml:space="preserve">” for publication at </w:t>
       </w:r>
       <w:r>
         <w:rPr>
+          <w:rFonts w:ascii="Times New Roman" w:hAnsi="Times New Roman"/>
           <w:i/>
           <w:iCs/>
         </w:rPr>
-        <w:t>Advances in Methods and Practices in Psychological Science</w:t>
-      </w:r>
-      <w:r>
-        <w:rPr>
+        <w:t>Advances in Methods and Practices in Psychological Science.</w:t>
+      </w:r>
+      <w:r>
+        <w:rPr>
+          <w:rFonts w:ascii="Times New Roman" w:hAnsi="Times New Roman"/>
           <w:i/>
           <w:iCs/>
         </w:rPr>
-        <w:t>.</w:t>
-      </w:r>
-      <w:r>
-        <w:rPr>
-          <w:i/>
-          <w:iCs/>
-        </w:rPr>
         <w:t xml:space="preserve"> </w:t>
       </w:r>
       <w:r>
+        <w:rPr>
+          <w:rFonts w:ascii="Times New Roman" w:hAnsi="Times New Roman"/>
+        </w:rPr>
         <w:t xml:space="preserve">This tutorial </w:t>
       </w:r>
       <w:r>
+        <w:rPr>
+          <w:rFonts w:ascii="Times New Roman" w:hAnsi="Times New Roman"/>
+        </w:rPr>
         <w:t xml:space="preserve">guides a user through the necessity of a data dictionary </w:t>
       </w:r>
       <w:r>
+        <w:rPr>
+          <w:rFonts w:ascii="Times New Roman" w:hAnsi="Times New Roman"/>
+        </w:rPr>
         <w:t xml:space="preserve">for open data sharing, defines important terminology, and showcases three different applications for creating meta-data. </w:t>
       </w:r>
       <w:r>
+        <w:rPr>
+          <w:rFonts w:ascii="Times New Roman" w:hAnsi="Times New Roman"/>
+        </w:rPr>
         <w:t xml:space="preserve">My co-authors and I believe this tutorial is timely </w:t>
       </w:r>
       <w:r>
+        <w:rPr>
+          <w:rFonts w:ascii="Times New Roman" w:hAnsi="Times New Roman"/>
+        </w:rPr>
         <w:t xml:space="preserve">for those who are interested in creating open, shareable datasets but are unsure where to start. With the provided tutorial and video guides, a researcher can create understandable meta-data for their projects. </w:t>
       </w:r>
       <w:r>
+        <w:rPr>
+          <w:rFonts w:ascii="Times New Roman" w:hAnsi="Times New Roman"/>
+        </w:rPr>
         <w:t>The tutorial demonstrates three different applications, including Codebook</w:t>
       </w:r>
       <w:r>
+        <w:rPr>
+          <w:rFonts w:ascii="Times New Roman" w:hAnsi="Times New Roman"/>
+        </w:rPr>
         <w:t xml:space="preserve"> </w:t>
       </w:r>
-      <w:bookmarkStart w:id="0" w:name="_GoBack"/>
-      <w:bookmarkEnd w:id="0"/>
-      <w:r>
+      <w:r>
+        <w:rPr>
+          <w:rFonts w:ascii="Times New Roman" w:hAnsi="Times New Roman"/>
+        </w:rPr>
         <w:t xml:space="preserve">, which was recently </w:t>
       </w:r>
       <w:r>
+        <w:rPr>
+          <w:rFonts w:ascii="Times New Roman" w:hAnsi="Times New Roman"/>
+        </w:rPr>
         <w:t xml:space="preserve">published in AMPPS as well. During the development of our paper, Ruben </w:t>
       </w:r>
       <w:r>
+        <w:rPr>
+          <w:rFonts w:ascii="Times New Roman" w:hAnsi="Times New Roman"/>
+        </w:rPr>
         <w:t>Arslan</w:t>
       </w:r>
       <w:r>
+        <w:rPr>
+          <w:rFonts w:ascii="Times New Roman" w:hAnsi="Times New Roman"/>
+        </w:rPr>
         <w:t xml:space="preserve"> and I discussed</w:t>
       </w:r>
       <w:r>
+        <w:rPr>
+          <w:rFonts w:ascii="Times New Roman" w:hAnsi="Times New Roman"/>
+        </w:rPr>
         <w:t xml:space="preserve">, deciding the papers were likely synergistic, each focusing on different </w:t>
       </w:r>
       <w:r>
+        <w:rPr>
+          <w:rFonts w:ascii="Times New Roman" w:hAnsi="Times New Roman"/>
+        </w:rPr>
         <w:t xml:space="preserve">components of meta-data. </w:t>
       </w:r>
       <w:r>
+        <w:rPr>
+          <w:rFonts w:ascii="Times New Roman" w:hAnsi="Times New Roman"/>
+        </w:rPr>
         <w:t>Therefore, we</w:t>
       </w:r>
       <w:r>
+        <w:rPr>
+          <w:rFonts w:ascii="Times New Roman" w:hAnsi="Times New Roman"/>
+        </w:rPr>
         <w:t xml:space="preserve"> decided to </w:t>
       </w:r>
       <w:r>
+        <w:rPr>
+          <w:rFonts w:ascii="Times New Roman" w:hAnsi="Times New Roman"/>
+        </w:rPr>
         <w:t>include Codebook as part of our tutorial, allowing us to compare it to other potential options.</w:t>
       </w:r>
     </w:p>
-    <w:p/>
-    <w:p>
-      <w:r>
+    <w:p>
+      <w:pPr>
+        <w:rPr>
+          <w:rFonts w:ascii="Times New Roman" w:hAnsi="Times New Roman"/>
+        </w:rPr>
+      </w:pPr>
+    </w:p>
+    <w:p>
+      <w:pPr>
+        <w:rPr>
+          <w:rFonts w:ascii="Times New Roman" w:hAnsi="Times New Roman"/>
+        </w:rPr>
+      </w:pPr>
+      <w:r>
+        <w:rPr>
+          <w:rFonts w:ascii="Times New Roman" w:hAnsi="Times New Roman"/>
+        </w:rPr>
         <w:t>This manuscript is not under review at any other journal.  All authors have seen and approved this version of the manuscript. Please let us know if there is any additio</w:t>
       </w:r>
       <w:r>
+        <w:rPr>
+          <w:rFonts w:ascii="Times New Roman" w:hAnsi="Times New Roman"/>
+        </w:rPr>
         <w:t xml:space="preserve">nal information </w:t>
       </w:r>
       <w:r>
+        <w:rPr>
+          <w:rFonts w:ascii="Times New Roman" w:hAnsi="Times New Roman"/>
+        </w:rPr>
         <w:t xml:space="preserve">I can provide. </w:t>
       </w:r>
     </w:p>
-    <w:p/>
-    <w:p>
-      <w:r>
+    <w:p>
+      <w:pPr>
+        <w:rPr>
+          <w:rFonts w:ascii="Times New Roman" w:hAnsi="Times New Roman"/>
+        </w:rPr>
+      </w:pPr>
+    </w:p>
+    <w:p>
+      <w:pPr>
+        <w:rPr>
+          <w:rFonts w:ascii="Times New Roman" w:hAnsi="Times New Roman"/>
+        </w:rPr>
+      </w:pPr>
+      <w:r>
+        <w:rPr>
+          <w:rFonts w:ascii="Times New Roman" w:hAnsi="Times New Roman"/>
+        </w:rPr>
         <w:t>Thank you,</w:t>
       </w:r>
     </w:p>
-    <w:p/>
-    <w:p>
-      <w:r>
+    <w:p>
+      <w:pPr>
+        <w:rPr>
+          <w:rFonts w:ascii="Times New Roman" w:hAnsi="Times New Roman"/>
+        </w:rPr>
+      </w:pPr>
+    </w:p>
+    <w:p>
+      <w:pPr>
+        <w:rPr>
+          <w:rFonts w:ascii="Times New Roman" w:hAnsi="Times New Roman"/>
+        </w:rPr>
+      </w:pPr>
+      <w:r>
+        <w:rPr>
+          <w:rFonts w:ascii="Times New Roman" w:hAnsi="Times New Roman"/>
+        </w:rPr>
         <w:t>Erin M. Buchanan</w:t>
       </w:r>
     </w:p>
     <w:p>
-      <w:r>
+      <w:pPr>
+        <w:rPr>
+          <w:rFonts w:ascii="Times New Roman" w:hAnsi="Times New Roman"/>
+        </w:rPr>
+      </w:pPr>
+      <w:r>
+        <w:rPr>
+          <w:rFonts w:ascii="Times New Roman" w:hAnsi="Times New Roman"/>
+        </w:rPr>
         <w:t xml:space="preserve">Harrisburg University of Science and Technology </w:t>
       </w:r>
     </w:p>
     <w:p>
+      <w:pPr>
+        <w:rPr>
+          <w:rFonts w:ascii="Times New Roman" w:hAnsi="Times New Roman"/>
+        </w:rPr>
+      </w:pPr>
       <w:hyperlink r:id="rId4" w:history="1">
         <w:r>
           <w:rPr>
             <w:rStyle w:val="Hyperlink"/>
+            <w:rFonts w:ascii="Times New Roman" w:hAnsi="Times New Roman"/>
           </w:rPr>
           <w:t>ebuchanan@harrisburgu.edu</w:t>
         </w:r>
       </w:hyperlink>
       <w:r>
+        <w:rPr>
+          <w:rFonts w:ascii="Times New Roman" w:hAnsi="Times New Roman"/>
+        </w:rPr>
         <w:t xml:space="preserve"> </w:t>
       </w:r>
     </w:p>
@@ -169,7 +326,13 @@
         </w:rPr>
       </w:pPr>
     </w:p>
-    <w:p/>
+    <w:p>
+      <w:pPr>
+        <w:rPr>
+          <w:rFonts w:ascii="Times New Roman" w:hAnsi="Times New Roman"/>
+        </w:rPr>
+      </w:pPr>
+    </w:p>
     <w:sectPr>
       <w:pgSz w:w="12240" w:h="15840"/>
       <w:pgMar w:top="1440" w:right="1440" w:bottom="1440" w:left="1440" w:header="720" w:footer="720" w:gutter="0"/>
@@ -299,6 +462,7 @@
     <w:lsdException w:name="HTML Sample" w:semiHidden="1" w:unhideWhenUsed="1"/>
     <w:lsdException w:name="HTML Typewriter" w:semiHidden="1" w:unhideWhenUsed="1"/>
     <w:lsdException w:name="HTML Variable" w:semiHidden="1" w:unhideWhenUsed="1"/>
+    <w:lsdException w:name="Normal Table" w:semiHidden="1" w:unhideWhenUsed="1"/>
     <w:lsdException w:name="annotation subject" w:semiHidden="1" w:unhideWhenUsed="1"/>
     <w:lsdException w:name="No List" w:semiHidden="1" w:unhideWhenUsed="1"/>
     <w:lsdException w:name="Outline List 1" w:semiHidden="1" w:unhideWhenUsed="1"/>
@@ -345,8 +509,10 @@
     <w:lsdException w:name="Table Subtle 2" w:semiHidden="1" w:unhideWhenUsed="1"/>
     <w:lsdException w:name="Table Web 1" w:semiHidden="1" w:unhideWhenUsed="1"/>
     <w:lsdException w:name="Table Web 2" w:semiHidden="1" w:unhideWhenUsed="1"/>
+    <w:lsdException w:name="Table Web 3" w:semiHidden="1" w:unhideWhenUsed="1"/>
     <w:lsdException w:name="Balloon Text" w:semiHidden="1" w:unhideWhenUsed="1"/>
     <w:lsdException w:name="Table Grid" w:uiPriority="39"/>
+    <w:lsdException w:name="Table Theme" w:semiHidden="1" w:unhideWhenUsed="1"/>
     <w:lsdException w:name="Placeholder Text" w:semiHidden="1"/>
     <w:lsdException w:name="No Spacing" w:uiPriority="1" w:qFormat="1"/>
     <w:lsdException w:name="Light Shading" w:uiPriority="60"/>

</xml_diff>